<commit_message>
start working with data
</commit_message>
<xml_diff>
--- a/docs/initial.DOCX
+++ b/docs/initial.DOCX
@@ -1,6 +1,6 @@
 
 <file path=word/document.xml><?xml version="1.0" encoding="utf-8"?>
-<w:document xmlns:wpc="http://schemas.microsoft.com/office/word/2010/wordprocessingCanvas" xmlns:cx="http://schemas.microsoft.com/office/drawing/2014/chartex" xmlns:cx1="http://schemas.microsoft.com/office/drawing/2015/9/8/chartex" xmlns:cx2="http://schemas.microsoft.com/office/drawing/2015/10/21/chartex" xmlns:cx3="http://schemas.microsoft.com/office/drawing/2016/5/9/chartex" xmlns:cx4="http://schemas.microsoft.com/office/drawing/2016/5/10/chartex" xmlns:cx5="http://schemas.microsoft.com/office/drawing/2016/5/11/chartex" xmlns:cx6="http://schemas.microsoft.com/office/drawing/2016/5/12/chartex" xmlns:cx7="http://schemas.microsoft.com/office/drawing/2016/5/13/chartex" xmlns:cx8="http://schemas.microsoft.com/office/drawing/2016/5/14/chartex" xmlns:mc="http://schemas.openxmlformats.org/markup-compatibility/2006" xmlns:aink="http://schemas.microsoft.com/office/drawing/2016/ink" xmlns:am3d="http://schemas.microsoft.com/office/drawing/2017/model3d" xmlns:o="urn:schemas-microsoft-com:office:office" xmlns:r="http://schemas.openxmlformats.org/officeDocument/2006/relationships" xmlns:m="http://schemas.openxmlformats.org/officeDocument/2006/math" xmlns:v="urn:schemas-microsoft-com:vml" xmlns:wp14="http://schemas.microsoft.com/office/word/2010/wordprocessingDrawing" xmlns:wp="http://schemas.openxmlformats.org/drawingml/2006/wordprocessingDrawing" xmlns:w10="urn:schemas-microsoft-com:office:word" xmlns:w="http://schemas.openxmlformats.org/wordprocessingml/2006/main" xmlns:w14="http://schemas.microsoft.com/office/word/2010/wordml" xmlns:w15="http://schemas.microsoft.com/office/word/2012/wordml" xmlns:w16cex="http://schemas.microsoft.com/office/word/2018/wordml/cex" xmlns:w16cid="http://schemas.microsoft.com/office/word/2016/wordml/cid" xmlns:w16="http://schemas.microsoft.com/office/word/2018/wordml" xmlns:w16sdtdh="http://schemas.microsoft.com/office/word/2020/wordml/sdtdatahash" xmlns:w16se="http://schemas.microsoft.com/office/word/2015/wordml/symex" xmlns:wpg="http://schemas.microsoft.com/office/word/2010/wordprocessingGroup" xmlns:wpi="http://schemas.microsoft.com/office/word/2010/wordprocessingInk" xmlns:wne="http://schemas.microsoft.com/office/word/2006/wordml" xmlns:wps="http://schemas.microsoft.com/office/word/2010/wordprocessingShape" mc:Ignorable="w14 w15 w16se w16cid w16 w16cex w16sdtdh wp14">
+<w:document xmlns:wpc="http://schemas.microsoft.com/office/word/2010/wordprocessingCanvas" xmlns:mc="http://schemas.openxmlformats.org/markup-compatibility/2006" xmlns:o="urn:schemas-microsoft-com:office:office" xmlns:r="http://schemas.openxmlformats.org/officeDocument/2006/relationships" xmlns:m="http://schemas.openxmlformats.org/officeDocument/2006/math" xmlns:v="urn:schemas-microsoft-com:vml" xmlns:wp14="http://schemas.microsoft.com/office/word/2010/wordprocessingDrawing" xmlns:wp="http://schemas.openxmlformats.org/drawingml/2006/wordprocessingDrawing" xmlns:w10="urn:schemas-microsoft-com:office:word" xmlns:w="http://schemas.openxmlformats.org/wordprocessingml/2006/main" xmlns:w14="http://schemas.microsoft.com/office/word/2010/wordml" xmlns:w15="http://schemas.microsoft.com/office/word/2012/wordml" xmlns:wpg="http://schemas.microsoft.com/office/word/2010/wordprocessingGroup" xmlns:wpi="http://schemas.microsoft.com/office/word/2010/wordprocessingInk" xmlns:wne="http://schemas.microsoft.com/office/word/2006/wordml" xmlns:wps="http://schemas.microsoft.com/office/word/2010/wordprocessingShape" mc:Ignorable="w14 w15 wp14">
   <w:body>
     <w:p>
       <w:pPr>
@@ -10,16 +10,10 @@
           <w:numId w:val="3"/>
         </w:numPr>
       </w:pPr>
-      <w:r>
-        <w:t xml:space="preserve">Обоснование выбора тарантула – </w:t>
-      </w:r>
-      <w:proofErr w:type="gramStart"/>
-      <w:r>
-        <w:t>мол</w:t>
-      </w:r>
-      <w:proofErr w:type="gramEnd"/>
-      <w:r>
-        <w:t xml:space="preserve"> нужно с одной стороны реляционность, с другой – скорость отклика</w:t>
+      <w:bookmarkStart w:id="0" w:name="_GoBack"/>
+      <w:bookmarkEnd w:id="0"/>
+      <w:r>
+        <w:t>Обоснование выбора тарантула – мол нужно с одной стороны реляционность, с другой – скорость отклика</w:t>
       </w:r>
     </w:p>
     <w:p>
@@ -81,18 +75,18 @@
       </w:r>
       <w:proofErr w:type="spellEnd"/>
       <w:r>
-        <w:t xml:space="preserve"> для него очередь и все ранее созданные чтения </w:t>
+        <w:t xml:space="preserve"> для него очередь и все ранее созданные чтения карт</w:t>
+      </w:r>
+      <w:r>
+        <w:t xml:space="preserve"> </w:t>
       </w:r>
       <w:proofErr w:type="gramStart"/>
       <w:r>
-        <w:t>карт</w:t>
+        <w:t>Не</w:t>
       </w:r>
       <w:proofErr w:type="gramEnd"/>
       <w:r>
         <w:t xml:space="preserve"> </w:t>
-      </w:r>
-      <w:r>
-        <w:t xml:space="preserve">Не </w:t>
       </w:r>
       <w:proofErr w:type="spellStart"/>
       <w:r>
@@ -172,6 +166,91 @@
     </w:p>
     <w:p>
       <w:pPr>
+        <w:rPr>
+          <w:sz w:val="24"/>
+          <w:szCs w:val="24"/>
+        </w:rPr>
+      </w:pPr>
+    </w:p>
+    <w:p>
+      <w:pPr>
+        <w:rPr>
+          <w:sz w:val="24"/>
+          <w:szCs w:val="24"/>
+        </w:rPr>
+      </w:pPr>
+      <w:r>
+        <w:rPr>
+          <w:sz w:val="24"/>
+          <w:szCs w:val="24"/>
+        </w:rPr>
+        <w:t>--- индексы</w:t>
+      </w:r>
+    </w:p>
+    <w:p>
+      <w:pPr>
+        <w:rPr>
+          <w:sz w:val="24"/>
+          <w:szCs w:val="24"/>
+        </w:rPr>
+      </w:pPr>
+      <w:r>
+        <w:rPr>
+          <w:sz w:val="24"/>
+          <w:szCs w:val="24"/>
+        </w:rPr>
+        <w:t>--- ограничения</w:t>
+      </w:r>
+    </w:p>
+    <w:p>
+      <w:pPr>
+        <w:rPr>
+          <w:sz w:val="24"/>
+          <w:szCs w:val="24"/>
+        </w:rPr>
+      </w:pPr>
+      <w:r>
+        <w:rPr>
+          <w:sz w:val="24"/>
+          <w:szCs w:val="24"/>
+        </w:rPr>
+        <w:t>--- внешние поля</w:t>
+      </w:r>
+    </w:p>
+    <w:p>
+      <w:pPr>
+        <w:rPr>
+          <w:sz w:val="24"/>
+          <w:szCs w:val="24"/>
+        </w:rPr>
+      </w:pPr>
+      <w:r>
+        <w:rPr>
+          <w:sz w:val="24"/>
+          <w:szCs w:val="24"/>
+        </w:rPr>
+        <w:t xml:space="preserve">--- </w:t>
+      </w:r>
+      <w:proofErr w:type="spellStart"/>
+      <w:r>
+        <w:rPr>
+          <w:sz w:val="24"/>
+          <w:szCs w:val="24"/>
+        </w:rPr>
+        <w:t>датавремя</w:t>
+      </w:r>
+      <w:proofErr w:type="spellEnd"/>
+    </w:p>
+    <w:p>
+      <w:pPr>
+        <w:rPr>
+          <w:sz w:val="24"/>
+          <w:szCs w:val="24"/>
+        </w:rPr>
+      </w:pPr>
+    </w:p>
+    <w:p>
+      <w:pPr>
         <w:spacing w:before="40" w:after="160"/>
         <w:rPr>
           <w:sz w:val="32"/>
@@ -205,7 +284,7 @@
           <w:szCs w:val="32"/>
         </w:rPr>
       </w:pPr>
-      <w:bookmarkStart w:id="0" w:name="_Toc44699357"/>
+      <w:bookmarkStart w:id="1" w:name="_Toc44699357"/>
       <w:r>
         <w:rPr>
           <w:sz w:val="32"/>
@@ -213,7 +292,7 @@
         </w:rPr>
         <w:t>1.2 Формализация данных</w:t>
       </w:r>
-      <w:bookmarkEnd w:id="0"/>
+      <w:bookmarkEnd w:id="1"/>
     </w:p>
     <w:p/>
     <w:p>
@@ -442,6 +521,7 @@
           <w:color w:val="000000" w:themeColor="text1"/>
           <w:lang w:eastAsia="ru-RU"/>
         </w:rPr>
+        <w:lastRenderedPageBreak/>
         <w:t>-- Создать пользователя U1, чтобы затем можно было заменить текущего пользователя на U1</w:t>
       </w:r>
     </w:p>
@@ -459,7 +539,15 @@
           <w:color w:val="000000" w:themeColor="text1"/>
           <w:lang w:val="en-US" w:eastAsia="ru-RU"/>
         </w:rPr>
-        <w:t>box.schema</w:t>
+        <w:t>box.schema.user.create</w:t>
+      </w:r>
+      <w:proofErr w:type="spellEnd"/>
+      <w:r>
+        <w:rPr>
+          <w:color w:val="000000" w:themeColor="text1"/>
+          <w:lang w:val="en-US" w:eastAsia="ru-RU"/>
+        </w:rPr>
+        <w:t>(</w:t>
       </w:r>
       <w:proofErr w:type="gramEnd"/>
       <w:r>
@@ -467,15 +555,7 @@
           <w:color w:val="000000" w:themeColor="text1"/>
           <w:lang w:val="en-US" w:eastAsia="ru-RU"/>
         </w:rPr>
-        <w:t>.user.create</w:t>
-      </w:r>
-      <w:proofErr w:type="spellEnd"/>
-      <w:r>
-        <w:rPr>
-          <w:color w:val="000000" w:themeColor="text1"/>
-          <w:lang w:val="en-US" w:eastAsia="ru-RU"/>
-        </w:rPr>
-        <w:t>('U1')</w:t>
+        <w:t>'U1')</w:t>
       </w:r>
     </w:p>
     <w:p>
@@ -507,7 +587,15 @@
           <w:color w:val="000000" w:themeColor="text1"/>
           <w:lang w:val="en-US" w:eastAsia="ru-RU"/>
         </w:rPr>
-        <w:t>box.schema</w:t>
+        <w:t>box.schema.role.create</w:t>
+      </w:r>
+      <w:proofErr w:type="spellEnd"/>
+      <w:r>
+        <w:rPr>
+          <w:color w:val="000000" w:themeColor="text1"/>
+          <w:lang w:val="en-US" w:eastAsia="ru-RU"/>
+        </w:rPr>
+        <w:t>(</w:t>
       </w:r>
       <w:proofErr w:type="gramEnd"/>
       <w:r>
@@ -515,15 +603,7 @@
           <w:color w:val="000000" w:themeColor="text1"/>
           <w:lang w:val="en-US" w:eastAsia="ru-RU"/>
         </w:rPr>
-        <w:t>.role.create</w:t>
-      </w:r>
-      <w:proofErr w:type="spellEnd"/>
-      <w:r>
-        <w:rPr>
-          <w:color w:val="000000" w:themeColor="text1"/>
-          <w:lang w:val="en-US" w:eastAsia="ru-RU"/>
-        </w:rPr>
-        <w:t>('R1')</w:t>
+        <w:t>'R1')</w:t>
       </w:r>
     </w:p>
     <w:p>
@@ -540,7 +620,15 @@
           <w:color w:val="000000" w:themeColor="text1"/>
           <w:lang w:val="en-US" w:eastAsia="ru-RU"/>
         </w:rPr>
-        <w:t>box.schema</w:t>
+        <w:t>box.schema.role.create</w:t>
+      </w:r>
+      <w:proofErr w:type="spellEnd"/>
+      <w:r>
+        <w:rPr>
+          <w:color w:val="000000" w:themeColor="text1"/>
+          <w:lang w:val="en-US" w:eastAsia="ru-RU"/>
+        </w:rPr>
+        <w:t>(</w:t>
       </w:r>
       <w:proofErr w:type="gramEnd"/>
       <w:r>
@@ -548,15 +636,7 @@
           <w:color w:val="000000" w:themeColor="text1"/>
           <w:lang w:val="en-US" w:eastAsia="ru-RU"/>
         </w:rPr>
-        <w:t>.role.create</w:t>
-      </w:r>
-      <w:proofErr w:type="spellEnd"/>
-      <w:r>
-        <w:rPr>
-          <w:color w:val="000000" w:themeColor="text1"/>
-          <w:lang w:val="en-US" w:eastAsia="ru-RU"/>
-        </w:rPr>
-        <w:t>('R2')</w:t>
+        <w:t>'R2')</w:t>
       </w:r>
     </w:p>
     <w:p>
@@ -586,7 +666,6 @@
           <w:color w:val="000000" w:themeColor="text1"/>
           <w:lang w:eastAsia="ru-RU"/>
         </w:rPr>
-        <w:lastRenderedPageBreak/>
         <w:t>-- Есть два способа предоставить роль, здесь используется более короткий способ</w:t>
       </w:r>
     </w:p>
@@ -604,7 +683,15 @@
           <w:color w:val="000000" w:themeColor="text1"/>
           <w:lang w:val="en-US" w:eastAsia="ru-RU"/>
         </w:rPr>
-        <w:t>box.schema</w:t>
+        <w:t>box.schema.role.grant</w:t>
+      </w:r>
+      <w:proofErr w:type="spellEnd"/>
+      <w:r>
+        <w:rPr>
+          <w:color w:val="000000" w:themeColor="text1"/>
+          <w:lang w:val="en-US" w:eastAsia="ru-RU"/>
+        </w:rPr>
+        <w:t>(</w:t>
       </w:r>
       <w:proofErr w:type="gramEnd"/>
       <w:r>
@@ -612,15 +699,7 @@
           <w:color w:val="000000" w:themeColor="text1"/>
           <w:lang w:val="en-US" w:eastAsia="ru-RU"/>
         </w:rPr>
-        <w:t>.role.grant</w:t>
-      </w:r>
-      <w:proofErr w:type="spellEnd"/>
-      <w:r>
-        <w:rPr>
-          <w:color w:val="000000" w:themeColor="text1"/>
-          <w:lang w:val="en-US" w:eastAsia="ru-RU"/>
-        </w:rPr>
-        <w:t>('R1', 'R2')</w:t>
+        <w:t>'R1', 'R2')</w:t>
       </w:r>
     </w:p>
     <w:p>
@@ -637,7 +716,15 @@
           <w:color w:val="000000" w:themeColor="text1"/>
           <w:lang w:val="en-US" w:eastAsia="ru-RU"/>
         </w:rPr>
-        <w:t>box.schema</w:t>
+        <w:t>box.schema.user.grant</w:t>
+      </w:r>
+      <w:proofErr w:type="spellEnd"/>
+      <w:r>
+        <w:rPr>
+          <w:color w:val="000000" w:themeColor="text1"/>
+          <w:lang w:val="en-US" w:eastAsia="ru-RU"/>
+        </w:rPr>
+        <w:t>(</w:t>
       </w:r>
       <w:proofErr w:type="gramEnd"/>
       <w:r>
@@ -645,15 +732,7 @@
           <w:color w:val="000000" w:themeColor="text1"/>
           <w:lang w:val="en-US" w:eastAsia="ru-RU"/>
         </w:rPr>
-        <w:t>.user.grant</w:t>
-      </w:r>
-      <w:proofErr w:type="spellEnd"/>
-      <w:r>
-        <w:rPr>
-          <w:color w:val="000000" w:themeColor="text1"/>
-          <w:lang w:val="en-US" w:eastAsia="ru-RU"/>
-        </w:rPr>
-        <w:t>('U1', 'R1')</w:t>
+        <w:t>'U1', 'R1')</w:t>
       </w:r>
     </w:p>
     <w:p>
@@ -723,7 +802,15 @@
           <w:color w:val="000000" w:themeColor="text1"/>
           <w:lang w:val="en-US" w:eastAsia="ru-RU"/>
         </w:rPr>
-        <w:t>box.schema</w:t>
+        <w:t>box.schema.role.grant</w:t>
+      </w:r>
+      <w:proofErr w:type="spellEnd"/>
+      <w:r>
+        <w:rPr>
+          <w:color w:val="000000" w:themeColor="text1"/>
+          <w:lang w:val="en-US" w:eastAsia="ru-RU"/>
+        </w:rPr>
+        <w:t>(</w:t>
       </w:r>
       <w:proofErr w:type="gramEnd"/>
       <w:r>
@@ -731,15 +818,7 @@
           <w:color w:val="000000" w:themeColor="text1"/>
           <w:lang w:val="en-US" w:eastAsia="ru-RU"/>
         </w:rPr>
-        <w:t>.role.grant</w:t>
-      </w:r>
-      <w:proofErr w:type="spellEnd"/>
-      <w:r>
-        <w:rPr>
-          <w:color w:val="000000" w:themeColor="text1"/>
-          <w:lang w:val="en-US" w:eastAsia="ru-RU"/>
-        </w:rPr>
-        <w:t>('R2', '</w:t>
+        <w:t>'R2', '</w:t>
       </w:r>
       <w:proofErr w:type="spellStart"/>
       <w:r>
@@ -864,17 +943,10 @@
           <w:color w:val="000000" w:themeColor="text1"/>
           <w:lang w:eastAsia="ru-RU"/>
         </w:rPr>
-        <w:t>box.space</w:t>
-      </w:r>
+        <w:t>box.space.T:insert</w:t>
+      </w:r>
+      <w:proofErr w:type="spellEnd"/>
       <w:proofErr w:type="gramEnd"/>
-      <w:r>
-        <w:rPr>
-          <w:color w:val="000000" w:themeColor="text1"/>
-          <w:lang w:eastAsia="ru-RU"/>
-        </w:rPr>
-        <w:t>.T:insert</w:t>
-      </w:r>
-      <w:proofErr w:type="spellEnd"/>
       <w:r>
         <w:rPr>
           <w:color w:val="000000" w:themeColor="text1"/>
@@ -955,7 +1027,6 @@
               <w:rPr>
                 <w:b/>
                 <w:bCs/>
-                <w:lang w:eastAsia="ru-RU"/>
               </w:rPr>
               <w:t>Категория</w:t>
             </w:r>
@@ -979,7 +1050,6 @@
               <w:rPr>
                 <w:b/>
                 <w:bCs/>
-                <w:lang w:eastAsia="ru-RU"/>
               </w:rPr>
               <w:t>Сведения</w:t>
             </w:r>
@@ -999,13 +1069,9 @@
               <w:rPr>
                 <w:b/>
                 <w:bCs/>
-                <w:lang w:eastAsia="ru-RU"/>
               </w:rPr>
             </w:pPr>
             <w:r>
-              <w:rPr>
-                <w:lang w:eastAsia="ru-RU"/>
-              </w:rPr>
               <w:t>Проездные карты</w:t>
             </w:r>
           </w:p>
@@ -1022,25 +1088,18 @@
               <w:rPr>
                 <w:b/>
                 <w:bCs/>
-                <w:lang w:eastAsia="ru-RU"/>
               </w:rPr>
             </w:pPr>
             <w:r>
               <w:rPr>
-                <w:lang w:val="en-US" w:eastAsia="ru-RU"/>
+                <w:lang w:val="en-US"/>
               </w:rPr>
               <w:t>ID</w:t>
             </w:r>
             <w:r>
-              <w:rPr>
-                <w:lang w:eastAsia="ru-RU"/>
-              </w:rPr>
               <w:t xml:space="preserve"> </w:t>
             </w:r>
             <w:r>
-              <w:rPr>
-                <w:lang w:eastAsia="ru-RU"/>
-              </w:rPr>
               <w:t>карты, дата активации, тип (детская/взрослая).</w:t>
             </w:r>
           </w:p>
@@ -1057,14 +1116,8 @@
               <w:spacing w:after="160"/>
               <w:ind w:firstLine="0"/>
               <w:jc w:val="center"/>
-              <w:rPr>
-                <w:lang w:eastAsia="ru-RU"/>
-              </w:rPr>
             </w:pPr>
             <w:r>
-              <w:rPr>
-                <w:lang w:eastAsia="ru-RU"/>
-              </w:rPr>
               <w:t>Пользователи</w:t>
             </w:r>
           </w:p>
@@ -1078,110 +1131,53 @@
               <w:pStyle w:val="a7"/>
               <w:spacing w:after="160"/>
               <w:ind w:firstLine="706"/>
+            </w:pPr>
+            <w:r>
               <w:rPr>
-                <w:lang w:eastAsia="ru-RU"/>
-              </w:rPr>
-            </w:pPr>
-            <w:r>
-              <w:rPr>
-                <w:lang w:val="en-US" w:eastAsia="ru-RU"/>
+                <w:lang w:val="en-US"/>
               </w:rPr>
               <w:t>ID</w:t>
             </w:r>
             <w:r>
+              <w:t xml:space="preserve"> пользователя, </w:t>
+            </w:r>
+            <w:r>
               <w:rPr>
-                <w:lang w:eastAsia="ru-RU"/>
-              </w:rPr>
-              <w:t xml:space="preserve"> пользователя</w:t>
-            </w:r>
-            <w:r>
-              <w:rPr>
-                <w:lang w:eastAsia="ru-RU"/>
-              </w:rPr>
-              <w:t xml:space="preserve">, </w:t>
-            </w:r>
-            <w:r>
-              <w:rPr>
-                <w:lang w:val="en-US" w:eastAsia="ru-RU"/>
+                <w:lang w:val="en-US"/>
               </w:rPr>
               <w:t>ID</w:t>
             </w:r>
             <w:r>
+              <w:t xml:space="preserve"> группы пользователя, логин</w:t>
+            </w:r>
+            <w:r>
+              <w:t xml:space="preserve"> (</w:t>
+            </w:r>
+            <w:r>
               <w:rPr>
-                <w:lang w:eastAsia="ru-RU"/>
-              </w:rPr>
-              <w:t xml:space="preserve"> группы пользователя</w:t>
-            </w:r>
-            <w:r>
-              <w:rPr>
-                <w:lang w:eastAsia="ru-RU"/>
-              </w:rPr>
-              <w:t>, логин</w:t>
-            </w:r>
-            <w:r>
-              <w:rPr>
-                <w:lang w:eastAsia="ru-RU"/>
-              </w:rPr>
-              <w:t xml:space="preserve"> (</w:t>
-            </w:r>
-            <w:r>
-              <w:rPr>
-                <w:lang w:val="en-US" w:eastAsia="ru-RU"/>
+                <w:lang w:val="en-US"/>
               </w:rPr>
               <w:t>email</w:t>
             </w:r>
             <w:r>
+              <w:t>)</w:t>
+            </w:r>
+            <w:r>
+              <w:t xml:space="preserve">, пароль, </w:t>
+            </w:r>
+            <w:r>
+              <w:t xml:space="preserve"> </w:t>
+            </w:r>
+            <w:r>
               <w:rPr>
-                <w:lang w:eastAsia="ru-RU"/>
-              </w:rPr>
-              <w:t>)</w:t>
-            </w:r>
-            <w:r>
-              <w:rPr>
-                <w:lang w:eastAsia="ru-RU"/>
-              </w:rPr>
-              <w:t xml:space="preserve">, пароль, </w:t>
-            </w:r>
-            <w:r>
-              <w:rPr>
-                <w:lang w:eastAsia="ru-RU"/>
-              </w:rPr>
-              <w:t>ФИО,</w:t>
-            </w:r>
-            <w:r>
-              <w:rPr>
-                <w:lang w:eastAsia="ru-RU"/>
-              </w:rPr>
-              <w:t xml:space="preserve"> </w:t>
-            </w:r>
-            <w:r>
-              <w:rPr>
-                <w:lang w:eastAsia="ru-RU"/>
-              </w:rPr>
-              <w:t>дата рождения</w:t>
-            </w:r>
-            <w:r>
-              <w:rPr>
-                <w:lang w:eastAsia="ru-RU"/>
-              </w:rPr>
-              <w:t xml:space="preserve">, уровень подготовки, на чем катается (лыжи/сноуборд/лыжи и сноуборд/прочее), </w:t>
-            </w:r>
-            <w:r>
-              <w:rPr>
-                <w:lang w:val="en-US" w:eastAsia="ru-RU"/>
+                <w:lang w:val="en-US"/>
               </w:rPr>
               <w:t>ID</w:t>
             </w:r>
             <w:r>
-              <w:rPr>
-                <w:lang w:eastAsia="ru-RU"/>
-              </w:rPr>
               <w:t xml:space="preserve"> </w:t>
             </w:r>
             <w:r>
-              <w:rPr>
-                <w:lang w:eastAsia="ru-RU"/>
-              </w:rPr>
               <w:t>проездной карты</w:t>
             </w:r>
           </w:p>
@@ -1206,9 +1202,6 @@
               </w:rPr>
             </w:pPr>
             <w:r>
-              <w:rPr>
-                <w:lang w:eastAsia="ru-RU"/>
-              </w:rPr>
               <w:t>Трассы</w:t>
             </w:r>
           </w:p>
@@ -1222,20 +1215,14 @@
               <w:pStyle w:val="a7"/>
               <w:spacing w:after="160"/>
               <w:ind w:firstLine="706"/>
+            </w:pPr>
+            <w:r>
               <w:rPr>
-                <w:lang w:eastAsia="ru-RU"/>
-              </w:rPr>
-            </w:pPr>
-            <w:r>
-              <w:rPr>
-                <w:lang w:val="en-US" w:eastAsia="ru-RU"/>
+                <w:lang w:val="en-US"/>
               </w:rPr>
               <w:t>ID</w:t>
             </w:r>
             <w:r>
-              <w:rPr>
-                <w:lang w:eastAsia="ru-RU"/>
-              </w:rPr>
               <w:t xml:space="preserve"> трассы, название, уровень сложности, открытость.</w:t>
             </w:r>
           </w:p>
@@ -1252,14 +1239,8 @@
               <w:spacing w:after="160"/>
               <w:ind w:firstLine="0"/>
               <w:jc w:val="center"/>
-              <w:rPr>
-                <w:lang w:eastAsia="ru-RU"/>
-              </w:rPr>
             </w:pPr>
             <w:r>
-              <w:rPr>
-                <w:lang w:eastAsia="ru-RU"/>
-              </w:rPr>
               <w:t>Подъемники</w:t>
             </w:r>
           </w:p>
@@ -1273,21 +1254,21 @@
               <w:pStyle w:val="a7"/>
               <w:spacing w:after="160"/>
               <w:ind w:firstLine="706"/>
+            </w:pPr>
+            <w:r>
               <w:rPr>
-                <w:lang w:eastAsia="ru-RU"/>
-              </w:rPr>
-            </w:pPr>
-            <w:r>
-              <w:rPr>
-                <w:lang w:val="en-US" w:eastAsia="ru-RU"/>
+                <w:lang w:val="en-US"/>
               </w:rPr>
               <w:t>ID</w:t>
             </w:r>
             <w:r>
-              <w:rPr>
-                <w:lang w:eastAsia="ru-RU"/>
-              </w:rPr>
-              <w:t xml:space="preserve"> подъемника, количество мест, время подъема, открытость, время в очереди.</w:t>
+              <w:t xml:space="preserve"> подъемника, </w:t>
+            </w:r>
+            <w:r>
+              <w:t xml:space="preserve">название, </w:t>
+            </w:r>
+            <w:r>
+              <w:t>количество мест, время подъема, открытость, время в очереди.</w:t>
             </w:r>
           </w:p>
         </w:tc>
@@ -1303,14 +1284,8 @@
               <w:spacing w:after="160"/>
               <w:ind w:firstLine="0"/>
               <w:jc w:val="center"/>
-              <w:rPr>
-                <w:lang w:eastAsia="ru-RU"/>
-              </w:rPr>
             </w:pPr>
             <w:r>
-              <w:rPr>
-                <w:lang w:eastAsia="ru-RU"/>
-              </w:rPr>
               <w:t>Связь трасс и подъемников</w:t>
             </w:r>
           </w:p>
@@ -1324,44 +1299,32 @@
               <w:pStyle w:val="a7"/>
               <w:spacing w:after="160"/>
               <w:ind w:firstLine="706"/>
+            </w:pPr>
+            <w:r>
               <w:rPr>
-                <w:lang w:eastAsia="ru-RU"/>
-              </w:rPr>
-            </w:pPr>
-            <w:r>
-              <w:rPr>
-                <w:lang w:val="en-US" w:eastAsia="ru-RU"/>
+                <w:lang w:val="en-US"/>
               </w:rPr>
               <w:t>ID</w:t>
             </w:r>
             <w:r>
+              <w:t xml:space="preserve"> записи, </w:t>
+            </w:r>
+            <w:r>
               <w:rPr>
-                <w:lang w:eastAsia="ru-RU"/>
-              </w:rPr>
-              <w:t xml:space="preserve"> записи, </w:t>
-            </w:r>
-            <w:r>
-              <w:rPr>
-                <w:lang w:val="en-US" w:eastAsia="ru-RU"/>
+                <w:lang w:val="en-US"/>
               </w:rPr>
               <w:t>ID</w:t>
             </w:r>
             <w:r>
+              <w:t xml:space="preserve"> подъемника, </w:t>
+            </w:r>
+            <w:r>
               <w:rPr>
-                <w:lang w:eastAsia="ru-RU"/>
-              </w:rPr>
-              <w:t xml:space="preserve"> подъемника, </w:t>
-            </w:r>
-            <w:r>
-              <w:rPr>
-                <w:lang w:val="en-US" w:eastAsia="ru-RU"/>
+                <w:lang w:val="en-US"/>
               </w:rPr>
               <w:t>ID</w:t>
             </w:r>
             <w:r>
-              <w:rPr>
-                <w:lang w:eastAsia="ru-RU"/>
-              </w:rPr>
               <w:t xml:space="preserve"> трассы</w:t>
             </w:r>
           </w:p>
@@ -1378,14 +1341,9 @@
               <w:spacing w:after="160"/>
               <w:ind w:firstLine="0"/>
               <w:jc w:val="center"/>
-              <w:rPr>
-                <w:lang w:eastAsia="ru-RU"/>
-              </w:rPr>
             </w:pPr>
             <w:r>
-              <w:rPr>
-                <w:lang w:eastAsia="ru-RU"/>
-              </w:rPr>
+              <w:lastRenderedPageBreak/>
               <w:t>Турникеты</w:t>
             </w:r>
           </w:p>
@@ -1399,44 +1357,29 @@
               <w:pStyle w:val="a7"/>
               <w:spacing w:after="160"/>
               <w:ind w:firstLine="706"/>
+            </w:pPr>
+            <w:r>
               <w:rPr>
-                <w:lang w:eastAsia="ru-RU"/>
-              </w:rPr>
-            </w:pPr>
-            <w:r>
-              <w:rPr>
-                <w:lang w:val="en-US" w:eastAsia="ru-RU"/>
+                <w:lang w:val="en-US"/>
               </w:rPr>
               <w:t>ID</w:t>
             </w:r>
             <w:r>
+              <w:t xml:space="preserve"> </w:t>
+            </w:r>
+            <w:r>
+              <w:t xml:space="preserve">турникета, </w:t>
+            </w:r>
+            <w:r>
               <w:rPr>
-                <w:lang w:eastAsia="ru-RU"/>
-              </w:rPr>
-              <w:t xml:space="preserve"> </w:t>
-            </w:r>
-            <w:r>
-              <w:rPr>
-                <w:lang w:eastAsia="ru-RU"/>
-              </w:rPr>
-              <w:t xml:space="preserve">турникета, </w:t>
-            </w:r>
-            <w:r>
-              <w:rPr>
-                <w:lang w:val="en-US" w:eastAsia="ru-RU"/>
+                <w:lang w:val="en-US"/>
               </w:rPr>
               <w:t>ID</w:t>
             </w:r>
             <w:r>
-              <w:rPr>
-                <w:lang w:eastAsia="ru-RU"/>
-              </w:rPr>
               <w:t xml:space="preserve"> </w:t>
             </w:r>
             <w:r>
-              <w:rPr>
-                <w:lang w:eastAsia="ru-RU"/>
-              </w:rPr>
               <w:t>подъемника, открытость.</w:t>
             </w:r>
           </w:p>
@@ -1452,15 +1395,8 @@
               <w:pStyle w:val="a7"/>
               <w:spacing w:after="160"/>
               <w:ind w:left="360" w:firstLine="0"/>
-              <w:rPr>
-                <w:lang w:eastAsia="ru-RU"/>
-              </w:rPr>
             </w:pPr>
             <w:r>
-              <w:rPr>
-                <w:lang w:eastAsia="ru-RU"/>
-              </w:rPr>
-              <w:lastRenderedPageBreak/>
               <w:t>Считывания карт на турникетах подъемников</w:t>
             </w:r>
           </w:p>
@@ -1470,9 +1406,6 @@
               <w:spacing w:after="160"/>
               <w:ind w:firstLine="0"/>
               <w:jc w:val="center"/>
-              <w:rPr>
-                <w:lang w:eastAsia="ru-RU"/>
-              </w:rPr>
             </w:pPr>
           </w:p>
         </w:tc>
@@ -1485,44 +1418,32 @@
               <w:pStyle w:val="a7"/>
               <w:spacing w:after="160"/>
               <w:ind w:firstLine="706"/>
+            </w:pPr>
+            <w:r>
               <w:rPr>
-                <w:lang w:eastAsia="ru-RU"/>
-              </w:rPr>
-            </w:pPr>
-            <w:r>
-              <w:rPr>
-                <w:lang w:val="en-US" w:eastAsia="ru-RU"/>
+                <w:lang w:val="en-US"/>
               </w:rPr>
               <w:t>ID</w:t>
             </w:r>
             <w:r>
+              <w:t xml:space="preserve"> записи, </w:t>
+            </w:r>
+            <w:r>
               <w:rPr>
-                <w:lang w:eastAsia="ru-RU"/>
-              </w:rPr>
-              <w:t xml:space="preserve"> записи, </w:t>
-            </w:r>
-            <w:r>
-              <w:rPr>
-                <w:lang w:val="en-US" w:eastAsia="ru-RU"/>
+                <w:lang w:val="en-US"/>
               </w:rPr>
               <w:t>ID</w:t>
             </w:r>
             <w:r>
+              <w:t xml:space="preserve"> карты, </w:t>
+            </w:r>
+            <w:r>
               <w:rPr>
-                <w:lang w:eastAsia="ru-RU"/>
-              </w:rPr>
-              <w:t xml:space="preserve"> карты, </w:t>
-            </w:r>
-            <w:r>
-              <w:rPr>
-                <w:lang w:val="en-US" w:eastAsia="ru-RU"/>
+                <w:lang w:val="en-US"/>
               </w:rPr>
               <w:t>ID</w:t>
             </w:r>
             <w:r>
-              <w:rPr>
-                <w:lang w:eastAsia="ru-RU"/>
-              </w:rPr>
               <w:t xml:space="preserve"> турникета, время считывания.</w:t>
             </w:r>
           </w:p>
@@ -1538,21 +1459,12 @@
               <w:pStyle w:val="a7"/>
               <w:spacing w:after="160"/>
               <w:ind w:left="360" w:firstLine="0"/>
-              <w:rPr>
-                <w:lang w:eastAsia="ru-RU"/>
-              </w:rPr>
             </w:pPr>
             <w:r>
-              <w:rPr>
-                <w:lang w:eastAsia="ru-RU"/>
-              </w:rPr>
               <w:t xml:space="preserve">Не в самой </w:t>
             </w:r>
             <w:proofErr w:type="spellStart"/>
             <w:r>
-              <w:rPr>
-                <w:lang w:eastAsia="ru-RU"/>
-              </w:rPr>
               <w:t>бд</w:t>
             </w:r>
             <w:proofErr w:type="spellEnd"/>
@@ -1568,7 +1480,7 @@
               <w:spacing w:after="160"/>
               <w:ind w:firstLine="706"/>
               <w:rPr>
-                <w:lang w:val="en-US" w:eastAsia="ru-RU"/>
+                <w:lang w:val="en-US"/>
               </w:rPr>
             </w:pPr>
           </w:p>
@@ -1584,14 +1496,8 @@
               <w:pStyle w:val="a7"/>
               <w:spacing w:after="160"/>
               <w:ind w:left="360" w:firstLine="0"/>
-              <w:rPr>
-                <w:lang w:eastAsia="ru-RU"/>
-              </w:rPr>
             </w:pPr>
             <w:r>
-              <w:rPr>
-                <w:lang w:eastAsia="ru-RU"/>
-              </w:rPr>
               <w:t>Сообщения пользователей</w:t>
             </w:r>
           </w:p>
@@ -1611,14 +1517,11 @@
             </w:pPr>
             <w:r>
               <w:rPr>
-                <w:lang w:val="en-US" w:eastAsia="ru-RU"/>
+                <w:lang w:val="en-US"/>
               </w:rPr>
               <w:t>ID</w:t>
             </w:r>
             <w:r>
-              <w:rPr>
-                <w:lang w:eastAsia="ru-RU"/>
-              </w:rPr>
               <w:t xml:space="preserve"> сообщения, дата поступления, место расположения сообщения (? Как хранить), обработанность</w:t>
             </w:r>
           </w:p>
@@ -1634,14 +1537,8 @@
               <w:pStyle w:val="a7"/>
               <w:spacing w:after="160"/>
               <w:ind w:left="360" w:firstLine="0"/>
-              <w:rPr>
-                <w:lang w:eastAsia="ru-RU"/>
-              </w:rPr>
             </w:pPr>
             <w:r>
-              <w:rPr>
-                <w:lang w:eastAsia="ru-RU"/>
-              </w:rPr>
               <w:t>Группы пользователей</w:t>
             </w:r>
           </w:p>
@@ -1655,47 +1552,22 @@
               <w:pStyle w:val="a7"/>
               <w:spacing w:after="160"/>
               <w:ind w:firstLine="706"/>
+            </w:pPr>
+            <w:r>
               <w:rPr>
-                <w:lang w:eastAsia="ru-RU"/>
-              </w:rPr>
-            </w:pPr>
-            <w:r>
-              <w:rPr>
-                <w:lang w:val="en-US" w:eastAsia="ru-RU"/>
+                <w:lang w:val="en-US"/>
               </w:rPr>
               <w:t>ID</w:t>
             </w:r>
             <w:r>
-              <w:rPr>
-                <w:lang w:eastAsia="ru-RU"/>
-              </w:rPr>
               <w:t xml:space="preserve"> группы, название группы, права пользователей группы</w:t>
             </w:r>
             <w:r>
               <w:rPr>
                 <w:b/>
                 <w:bCs/>
-                <w:lang w:eastAsia="ru-RU"/>
               </w:rPr>
-              <w:t xml:space="preserve"> </w:t>
-            </w:r>
-            <w:proofErr w:type="gramStart"/>
-            <w:r>
-              <w:rPr>
-                <w:b/>
-                <w:bCs/>
-                <w:lang w:eastAsia="ru-RU"/>
-              </w:rPr>
-              <w:t>(?как</w:t>
-            </w:r>
-            <w:proofErr w:type="gramEnd"/>
-            <w:r>
-              <w:rPr>
-                <w:b/>
-                <w:bCs/>
-                <w:lang w:eastAsia="ru-RU"/>
-              </w:rPr>
-              <w:t xml:space="preserve"> их лучше задавать)</w:t>
+              <w:t xml:space="preserve"> (?как их лучше задавать)</w:t>
             </w:r>
           </w:p>
         </w:tc>
@@ -1727,10 +1599,7 @@
         <w:ind w:firstLine="706"/>
       </w:pPr>
       <w:r>
-        <w:t>Для управления при</w:t>
-      </w:r>
-      <w:r>
-        <w:t>ложением необходима ролевая модель: неавторизованный пользователь, обычный пользователь, сотрудник горнолыжного курорта, администратор. Типы пользователя и доступный им функционал приведены в таблице</w:t>
+        <w:t>Для управления приложением необходима ролевая модель: неавторизованный пользователь, обычный пользователь, сотрудник горнолыжного курорта, администратор. Типы пользователя и доступный им функционал приведены в таблице</w:t>
       </w:r>
     </w:p>
     <w:p>
@@ -1773,17 +1642,8 @@
               <w:rPr>
                 <w:b/>
                 <w:bCs/>
-                <w:lang w:eastAsia="ru-RU"/>
               </w:rPr>
-              <w:t>Тип пол</w:t>
-            </w:r>
-            <w:r>
-              <w:rPr>
-                <w:b/>
-                <w:bCs/>
-                <w:lang w:eastAsia="ru-RU"/>
-              </w:rPr>
-              <w:t>ьзователя</w:t>
+              <w:t>Тип пользователя</w:t>
             </w:r>
           </w:p>
         </w:tc>
@@ -1805,7 +1665,6 @@
               <w:rPr>
                 <w:b/>
                 <w:bCs/>
-                <w:lang w:eastAsia="ru-RU"/>
               </w:rPr>
               <w:t>Функционал</w:t>
             </w:r>
@@ -1822,14 +1681,8 @@
               <w:pStyle w:val="a7"/>
               <w:spacing w:after="160"/>
               <w:ind w:firstLine="0"/>
-              <w:rPr>
-                <w:lang w:eastAsia="ru-RU"/>
-              </w:rPr>
             </w:pPr>
             <w:r>
-              <w:rPr>
-                <w:lang w:eastAsia="ru-RU"/>
-              </w:rPr>
               <w:t>Неавторизованный пользователь</w:t>
             </w:r>
           </w:p>
@@ -1843,13 +1696,11 @@
               <w:pStyle w:val="a7"/>
               <w:rPr>
                 <w:rFonts w:ascii="Calibri" w:hAnsi="Calibri"/>
-                <w:lang w:eastAsia="ru-RU"/>
               </w:rPr>
             </w:pPr>
             <w:r>
               <w:rPr>
                 <w:rFonts w:ascii="Calibri" w:hAnsi="Calibri"/>
-                <w:lang w:eastAsia="ru-RU"/>
               </w:rPr>
               <w:t>Регистрация, авторизация, просмотр информации о трассах, просмотр информации о подъемниках.</w:t>
             </w:r>
@@ -1867,14 +1718,8 @@
               <w:spacing w:after="160"/>
               <w:ind w:firstLine="0"/>
               <w:jc w:val="center"/>
-              <w:rPr>
-                <w:lang w:eastAsia="ru-RU"/>
-              </w:rPr>
             </w:pPr>
             <w:r>
-              <w:rPr>
-                <w:lang w:eastAsia="ru-RU"/>
-              </w:rPr>
               <w:t>Авторизованный пользователь.</w:t>
             </w:r>
           </w:p>
@@ -1888,21 +1733,9 @@
               <w:pStyle w:val="a7"/>
               <w:spacing w:after="160"/>
               <w:ind w:firstLine="706"/>
-              <w:rPr>
-                <w:lang w:eastAsia="ru-RU"/>
-              </w:rPr>
             </w:pPr>
             <w:r>
-              <w:rPr>
-                <w:lang w:eastAsia="ru-RU"/>
-              </w:rPr>
-              <w:t xml:space="preserve">Выход, просмотр информации о трассах, просмотр информации о </w:t>
-            </w:r>
-            <w:r>
-              <w:rPr>
-                <w:lang w:eastAsia="ru-RU"/>
-              </w:rPr>
-              <w:t>подъемниках, отправка сообщений.</w:t>
+              <w:t>Выход, просмотр информации о трассах, просмотр информации о подъемниках, отправка сообщений.</w:t>
             </w:r>
           </w:p>
         </w:tc>
@@ -1918,14 +1751,9 @@
               <w:spacing w:after="160"/>
               <w:ind w:firstLine="0"/>
               <w:jc w:val="center"/>
-              <w:rPr>
-                <w:lang w:eastAsia="ru-RU"/>
-              </w:rPr>
             </w:pPr>
             <w:r>
-              <w:rPr>
-                <w:lang w:eastAsia="ru-RU"/>
-              </w:rPr>
+              <w:lastRenderedPageBreak/>
               <w:t>Сотрудник лыжного патруля</w:t>
             </w:r>
           </w:p>
@@ -1939,28 +1767,9 @@
               <w:pStyle w:val="a7"/>
               <w:spacing w:after="160"/>
               <w:ind w:firstLine="706"/>
-              <w:rPr>
-                <w:lang w:eastAsia="ru-RU"/>
-              </w:rPr>
             </w:pPr>
             <w:r>
-              <w:rPr>
-                <w:lang w:eastAsia="ru-RU"/>
-              </w:rPr>
-              <w:t xml:space="preserve">Выход, просмотр информации о трассах, просмотр информации о подъемниках, </w:t>
-            </w:r>
-            <w:r>
-              <w:rPr>
-                <w:lang w:eastAsia="ru-RU"/>
-              </w:rPr>
-              <w:lastRenderedPageBreak/>
-              <w:t>изменение информации о трассах, изменение информации о подъемниках, просмотр статистики по подъемникам, просмотр информации</w:t>
-            </w:r>
-            <w:r>
-              <w:rPr>
-                <w:lang w:eastAsia="ru-RU"/>
-              </w:rPr>
-              <w:t xml:space="preserve"> о сообщениях пользователей и отметка их как прочитанных.</w:t>
+              <w:t>Выход, просмотр информации о трассах, просмотр информации о подъемниках, изменение информации о трассах, изменение информации о подъемниках, просмотр статистики по подъемникам, просмотр информации о сообщениях пользователей и отметка их как прочитанных.</w:t>
             </w:r>
           </w:p>
         </w:tc>
@@ -1975,15 +1784,8 @@
               <w:pStyle w:val="a7"/>
               <w:spacing w:after="160"/>
               <w:ind w:firstLine="706"/>
-              <w:rPr>
-                <w:lang w:eastAsia="ru-RU"/>
-              </w:rPr>
             </w:pPr>
             <w:r>
-              <w:rPr>
-                <w:lang w:eastAsia="ru-RU"/>
-              </w:rPr>
-              <w:lastRenderedPageBreak/>
               <w:t>Администратор</w:t>
             </w:r>
           </w:p>
@@ -1997,14 +1799,8 @@
               <w:pStyle w:val="a7"/>
               <w:spacing w:after="160"/>
               <w:ind w:firstLine="706"/>
-              <w:rPr>
-                <w:lang w:eastAsia="ru-RU"/>
-              </w:rPr>
             </w:pPr>
             <w:r>
-              <w:rPr>
-                <w:lang w:eastAsia="ru-RU"/>
-              </w:rPr>
               <w:t>Выход, просмотр и изменение всей информации, доступной в базе данных, в том числе прав доступа групп пользователей.</w:t>
             </w:r>
           </w:p>
@@ -2026,8 +1822,8 @@
 </file>
 
 <file path=word/numbering.xml><?xml version="1.0" encoding="utf-8"?>
-<w:numbering xmlns:wpc="http://schemas.microsoft.com/office/word/2010/wordprocessingCanvas" xmlns:cx="http://schemas.microsoft.com/office/drawing/2014/chartex" xmlns:cx1="http://schemas.microsoft.com/office/drawing/2015/9/8/chartex" xmlns:cx2="http://schemas.microsoft.com/office/drawing/2015/10/21/chartex" xmlns:cx3="http://schemas.microsoft.com/office/drawing/2016/5/9/chartex" xmlns:cx4="http://schemas.microsoft.com/office/drawing/2016/5/10/chartex" xmlns:cx5="http://schemas.microsoft.com/office/drawing/2016/5/11/chartex" xmlns:cx6="http://schemas.microsoft.com/office/drawing/2016/5/12/chartex" xmlns:cx7="http://schemas.microsoft.com/office/drawing/2016/5/13/chartex" xmlns:cx8="http://schemas.microsoft.com/office/drawing/2016/5/14/chartex" xmlns:mc="http://schemas.openxmlformats.org/markup-compatibility/2006" xmlns:aink="http://schemas.microsoft.com/office/drawing/2016/ink" xmlns:am3d="http://schemas.microsoft.com/office/drawing/2017/model3d" xmlns:o="urn:schemas-microsoft-com:office:office" xmlns:r="http://schemas.openxmlformats.org/officeDocument/2006/relationships" xmlns:m="http://schemas.openxmlformats.org/officeDocument/2006/math" xmlns:v="urn:schemas-microsoft-com:vml" xmlns:wp14="http://schemas.microsoft.com/office/word/2010/wordprocessingDrawing" xmlns:wp="http://schemas.openxmlformats.org/drawingml/2006/wordprocessingDrawing" xmlns:w10="urn:schemas-microsoft-com:office:word" xmlns:w="http://schemas.openxmlformats.org/wordprocessingml/2006/main" xmlns:w14="http://schemas.microsoft.com/office/word/2010/wordml" xmlns:w15="http://schemas.microsoft.com/office/word/2012/wordml" xmlns:w16cex="http://schemas.microsoft.com/office/word/2018/wordml/cex" xmlns:w16cid="http://schemas.microsoft.com/office/word/2016/wordml/cid" xmlns:w16="http://schemas.microsoft.com/office/word/2018/wordml" xmlns:w16sdtdh="http://schemas.microsoft.com/office/word/2020/wordml/sdtdatahash" xmlns:w16se="http://schemas.microsoft.com/office/word/2015/wordml/symex" xmlns:wpg="http://schemas.microsoft.com/office/word/2010/wordprocessingGroup" xmlns:wpi="http://schemas.microsoft.com/office/word/2010/wordprocessingInk" xmlns:wne="http://schemas.microsoft.com/office/word/2006/wordml" xmlns:wps="http://schemas.microsoft.com/office/word/2010/wordprocessingShape" mc:Ignorable="w14 w15 w16se w16cid w16 w16cex w16sdtdh wp14">
-  <w:abstractNum w:abstractNumId="0" w15:restartNumberingAfterBreak="0">
+<w:numbering xmlns:wpc="http://schemas.microsoft.com/office/word/2010/wordprocessingCanvas" xmlns:mc="http://schemas.openxmlformats.org/markup-compatibility/2006" xmlns:o="urn:schemas-microsoft-com:office:office" xmlns:r="http://schemas.openxmlformats.org/officeDocument/2006/relationships" xmlns:m="http://schemas.openxmlformats.org/officeDocument/2006/math" xmlns:v="urn:schemas-microsoft-com:vml" xmlns:wp14="http://schemas.microsoft.com/office/word/2010/wordprocessingDrawing" xmlns:wp="http://schemas.openxmlformats.org/drawingml/2006/wordprocessingDrawing" xmlns:w10="urn:schemas-microsoft-com:office:word" xmlns:w="http://schemas.openxmlformats.org/wordprocessingml/2006/main" xmlns:w14="http://schemas.microsoft.com/office/word/2010/wordml" xmlns:w15="http://schemas.microsoft.com/office/word/2012/wordml" xmlns:wpg="http://schemas.microsoft.com/office/word/2010/wordprocessingGroup" xmlns:wpi="http://schemas.microsoft.com/office/word/2010/wordprocessingInk" xmlns:wne="http://schemas.microsoft.com/office/word/2006/wordml" xmlns:wps="http://schemas.microsoft.com/office/word/2010/wordprocessingShape" mc:Ignorable="w14 w15 wp14">
+  <w:abstractNum w:abstractNumId="0">
     <w:nsid w:val="4DCB32BB"/>
     <w:multiLevelType w:val="hybridMultilevel"/>
     <w:tmpl w:val="CC9C3976"/>
@@ -2140,7 +1936,7 @@
       </w:rPr>
     </w:lvl>
   </w:abstractNum>
-  <w:abstractNum w:abstractNumId="1" w15:restartNumberingAfterBreak="0">
+  <w:abstractNum w:abstractNumId="1">
     <w:nsid w:val="5A5372AE"/>
     <w:multiLevelType w:val="hybridMultilevel"/>
     <w:tmpl w:val="8940EA18"/>
@@ -2229,7 +2025,7 @@
       </w:pPr>
     </w:lvl>
   </w:abstractNum>
-  <w:abstractNum w:abstractNumId="2" w15:restartNumberingAfterBreak="0">
+  <w:abstractNum w:abstractNumId="2">
     <w:nsid w:val="684A2C9E"/>
     <w:multiLevelType w:val="multilevel"/>
     <w:tmpl w:val="CC6CD23C"/>
@@ -2369,7 +2165,7 @@
       </w:rPr>
     </w:lvl>
   </w:abstractNum>
-  <w:abstractNum w:abstractNumId="3" w15:restartNumberingAfterBreak="0">
+  <w:abstractNum w:abstractNumId="3">
     <w:nsid w:val="744830C9"/>
     <w:multiLevelType w:val="multilevel"/>
     <w:tmpl w:val="9C7CE678"/>
@@ -2507,7 +2303,7 @@
 </file>
 
 <file path=word/styles.xml><?xml version="1.0" encoding="utf-8"?>
-<w:styles xmlns:mc="http://schemas.openxmlformats.org/markup-compatibility/2006" xmlns:r="http://schemas.openxmlformats.org/officeDocument/2006/relationships" xmlns:w="http://schemas.openxmlformats.org/wordprocessingml/2006/main" xmlns:w14="http://schemas.microsoft.com/office/word/2010/wordml" xmlns:w15="http://schemas.microsoft.com/office/word/2012/wordml" xmlns:w16cex="http://schemas.microsoft.com/office/word/2018/wordml/cex" xmlns:w16cid="http://schemas.microsoft.com/office/word/2016/wordml/cid" xmlns:w16="http://schemas.microsoft.com/office/word/2018/wordml" xmlns:w16sdtdh="http://schemas.microsoft.com/office/word/2020/wordml/sdtdatahash" xmlns:w16se="http://schemas.microsoft.com/office/word/2015/wordml/symex" mc:Ignorable="w14 w15 w16se w16cid w16 w16cex w16sdtdh">
+<w:styles xmlns:mc="http://schemas.openxmlformats.org/markup-compatibility/2006" xmlns:r="http://schemas.openxmlformats.org/officeDocument/2006/relationships" xmlns:w="http://schemas.openxmlformats.org/wordprocessingml/2006/main" xmlns:w14="http://schemas.microsoft.com/office/word/2010/wordml" xmlns:w15="http://schemas.microsoft.com/office/word/2012/wordml" mc:Ignorable="w14 w15">
   <w:docDefaults>
     <w:rPrDefault>
       <w:rPr>
@@ -2522,7 +2318,7 @@
       </w:pPr>
     </w:pPrDefault>
   </w:docDefaults>
-  <w:latentStyles w:defLockedState="0" w:defUIPriority="99" w:defSemiHidden="0" w:defUnhideWhenUsed="0" w:defQFormat="0" w:count="376">
+  <w:latentStyles w:defLockedState="0" w:defUIPriority="99" w:defSemiHidden="0" w:defUnhideWhenUsed="0" w:defQFormat="0" w:count="371">
     <w:lsdException w:name="Normal" w:uiPriority="0" w:qFormat="1"/>
     <w:lsdException w:name="heading 1" w:uiPriority="9" w:qFormat="1"/>
     <w:lsdException w:name="heading 2" w:semiHidden="1" w:uiPriority="9" w:unhideWhenUsed="1" w:qFormat="1"/>
@@ -2894,11 +2690,6 @@
     <w:lsdException w:name="List Table 5 Dark Accent 6" w:uiPriority="50"/>
     <w:lsdException w:name="List Table 6 Colorful Accent 6" w:uiPriority="51"/>
     <w:lsdException w:name="List Table 7 Colorful Accent 6" w:uiPriority="52"/>
-    <w:lsdException w:name="Mention" w:semiHidden="1" w:unhideWhenUsed="1"/>
-    <w:lsdException w:name="Smart Hyperlink" w:semiHidden="1" w:unhideWhenUsed="1"/>
-    <w:lsdException w:name="Hashtag" w:semiHidden="1" w:unhideWhenUsed="1"/>
-    <w:lsdException w:name="Unresolved Mention" w:semiHidden="1" w:unhideWhenUsed="1"/>
-    <w:lsdException w:name="Smart Link" w:semiHidden="1" w:unhideWhenUsed="1"/>
   </w:latentStyles>
   <w:style w:type="paragraph" w:default="1" w:styleId="a">
     <w:name w:val="Normal"/>
@@ -3063,6 +2854,7 @@
       <w:lang w:eastAsia="ru-RU"/>
     </w:rPr>
     <w:tblPr>
+      <w:tblInd w:w="0" w:type="dxa"/>
       <w:tblBorders>
         <w:top w:val="single" w:sz="4" w:space="0" w:color="auto"/>
         <w:left w:val="single" w:sz="4" w:space="0" w:color="auto"/>
@@ -3071,6 +2863,12 @@
         <w:insideH w:val="single" w:sz="4" w:space="0" w:color="auto"/>
         <w:insideV w:val="single" w:sz="4" w:space="0" w:color="auto"/>
       </w:tblBorders>
+      <w:tblCellMar>
+        <w:top w:w="0" w:type="dxa"/>
+        <w:left w:w="108" w:type="dxa"/>
+        <w:bottom w:w="0" w:type="dxa"/>
+        <w:right w:w="108" w:type="dxa"/>
+      </w:tblCellMar>
     </w:tblPr>
   </w:style>
   <w:style w:type="paragraph" w:styleId="a9">

</xml_diff>